<commit_message>
Atualiza arquivos da release 00
</commit_message>
<xml_diff>
--- a/Release00/LINKS PARA.docx
+++ b/Release00/LINKS PARA.docx
@@ -68,6 +68,25 @@
             <w:rStyle w:val="Hyperlink"/>
           </w:rPr>
           <w:t>https://trello.com/invite/b/68ffb3d2ad39b83cf6c53202/ATTI62762282b1bf9a04732860edc704892928046801/sistema-de-controle-financeiro</w:t>
+        </w:r>
+      </w:hyperlink>
+      <w:r>
+        <w:t xml:space="preserve"> </w:t>
+      </w:r>
+    </w:p>
+    <w:p>
+      <w:r>
+        <w:t>Estimativa de Tamanho (EST)</w:t>
+      </w:r>
+      <w:r>
+        <w:t xml:space="preserve">: </w:t>
+      </w:r>
+      <w:hyperlink r:id="rId7" w:history="1">
+        <w:r>
+          <w:rPr>
+            <w:rStyle w:val="Hyperlink"/>
+          </w:rPr>
+          <w:t>https://docs.google.com/spreadsheets/d/19qxqm7kSXSejTXjsnCBvbB7dTF4EpYtGKVSHF_9FBwI/edit?usp=sharing</w:t>
         </w:r>
       </w:hyperlink>
       <w:r>

</xml_diff>